<commit_message>
Modifiche ai requisiti di sistema, valutazione utenti
Nella documentazione:
-Rimosso un requisito "Il venditore può indicare il tipo di prodotto/servizio che vuole offrire." perchè superfluo con quello di creazione asta
+Aggiunto il requisito dove l'utente che ha effettuato l'accesso può visualizzare le notifiche
+Aggiunti i requisiti di sistema relativi a "il sistema invia notifiche"

+Costruite le tabelle di studio di usabilità a priori, pertanto tali informazioni sono state spostate dal documento "Processo di creazione del mockup.docx" all'interno della documentazione.

Nello Use Case Diagram:
+L'utente che ha effettuato l'accesso può visualizzare le notifiche
</commit_message>
<xml_diff>
--- a/Requirement Engineering/Mockup/Processo di creazione del mockup.docx
+++ b/Requirement Engineering/Mockup/Processo di creazione del mockup.docx
@@ -217,281 +217,7 @@
         <w:t>Il bianco, infine, viene sfruttato per evidenziare campi con i quali è possibile interagire, come ad esempio i campi di testo.</w:t>
       </w:r>
     </w:p>
-    <w:p>
-      <w:pPr>
-        <w:pStyle w:val="Titolo2"/>
-      </w:pPr>
-      <w:r>
-        <w:t>Prime fasi di test dell’interfaccia</w:t>
-      </w:r>
-    </w:p>
-    <w:p>
-      <w:r>
-        <w:t xml:space="preserve">Avendo effettuato i primi test, abbiamo riscontato alcuni problemi che hanno </w:t>
-      </w:r>
-      <w:r>
-        <w:t>comportato</w:t>
-      </w:r>
-      <w:r>
-        <w:t xml:space="preserve"> una rielaborazione di alcuni aspetti dell’interfaccia:</w:t>
-      </w:r>
-    </w:p>
-    <w:p>
-      <w:pPr>
-        <w:pStyle w:val="Paragrafoelenco"/>
-        <w:numPr>
-          <w:ilvl w:val="0"/>
-          <w:numId w:val="4"/>
-        </w:numPr>
-      </w:pPr>
-      <w:r>
-        <w:t xml:space="preserve">La presenza dello sfondo bianco sotto le informazioni del profilo dell’utente ha indotto </w:t>
-      </w:r>
-      <w:r>
-        <w:t>alcuni s</w:t>
-      </w:r>
-      <w:r>
-        <w:t>oggetti a cliccare direttamente i campi per effettuare una modifica, ignorando la presenza del pulsantino apposito.</w:t>
-      </w:r>
-    </w:p>
-    <w:p>
-      <w:pPr>
-        <w:pStyle w:val="Paragrafoelenco"/>
-        <w:numPr>
-          <w:ilvl w:val="0"/>
-          <w:numId w:val="4"/>
-        </w:numPr>
-      </w:pPr>
-      <w:r>
-        <w:t xml:space="preserve">La presenza di un nome utente all’interno della scheda di un’asta </w:t>
-      </w:r>
-      <w:r>
-        <w:t>n</w:t>
-      </w:r>
-      <w:r>
-        <w:t xml:space="preserve">ella home subito </w:t>
-      </w:r>
-      <w:r>
-        <w:t>al di sotto dell</w:t>
-      </w:r>
-      <w:r>
-        <w:t xml:space="preserve">’offerta più elevata ha erroneamente indotto </w:t>
-      </w:r>
-      <w:r>
-        <w:t>alcuni</w:t>
-      </w:r>
-      <w:r>
-        <w:t xml:space="preserve"> soggetti a pensare che quell’utente fosse l’offerente del prezzo, e non il creatore dell’asta come inteso.</w:t>
-      </w:r>
-    </w:p>
-    <w:p>
-      <w:pPr>
-        <w:pStyle w:val="Paragrafoelenco"/>
-        <w:numPr>
-          <w:ilvl w:val="0"/>
-          <w:numId w:val="4"/>
-        </w:numPr>
-      </w:pPr>
-      <w:r>
-        <w:t xml:space="preserve">La presenza della propria asta creata all’interno della home ha confuso un soggetto </w:t>
-      </w:r>
-      <w:r>
-        <w:t xml:space="preserve">e </w:t>
-      </w:r>
-      <w:r>
-        <w:t>lo ha spinto a voler offrire una somma di denaro per suddetta asta, quando invece ciò non è possibile</w:t>
-      </w:r>
-      <w:r>
-        <w:t xml:space="preserve"> essendone lui stesso il creatore.</w:t>
-      </w:r>
-    </w:p>
-    <w:p>
-      <w:pPr>
-        <w:pStyle w:val="Paragrafoelenco"/>
-        <w:numPr>
-          <w:ilvl w:val="0"/>
-          <w:numId w:val="4"/>
-        </w:numPr>
-      </w:pPr>
-      <w:r>
-        <w:t xml:space="preserve">La presenza del tasto home nella barra di navigazione dell’applicazione ha portato </w:t>
-      </w:r>
-      <w:r>
-        <w:t>alcuni</w:t>
-      </w:r>
-      <w:r>
-        <w:t xml:space="preserve"> soggetti a cliccare su di essa per tornare alla schermata principale una volta </w:t>
-      </w:r>
-      <w:r>
-        <w:t>effettuata una ricerca</w:t>
-      </w:r>
-      <w:r>
-        <w:t xml:space="preserve"> di un’asta specifica, ignorando il tasto indietro apposito</w:t>
-      </w:r>
-      <w:r>
-        <w:t xml:space="preserve"> (del dispositivo).</w:t>
-      </w:r>
-    </w:p>
-    <w:p>
-      <w:pPr>
-        <w:pStyle w:val="Paragrafoelenco"/>
-        <w:numPr>
-          <w:ilvl w:val="0"/>
-          <w:numId w:val="4"/>
-        </w:numPr>
-      </w:pPr>
-      <w:r>
-        <w:t>La presenza di inglesismi (logout, guest) ha confuso i soggetti più anziani</w:t>
-      </w:r>
-      <w:r>
-        <w:t xml:space="preserve">, </w:t>
-      </w:r>
-      <w:r>
-        <w:t xml:space="preserve">ignari del </w:t>
-      </w:r>
-      <w:r>
-        <w:t>significato della parola.</w:t>
-      </w:r>
-    </w:p>
-    <w:p>
-      <w:pPr>
-        <w:pStyle w:val="Paragrafoelenco"/>
-        <w:numPr>
-          <w:ilvl w:val="0"/>
-          <w:numId w:val="4"/>
-        </w:numPr>
-      </w:pPr>
-      <w:r>
-        <w:t>Un utente ha prov</w:t>
-      </w:r>
-      <w:r>
-        <w:t xml:space="preserve">ato ad effettuare lo zoom </w:t>
-      </w:r>
-      <w:r>
-        <w:t>sulle immagini con un pinch out anziché toccando l’immagine stessa.</w:t>
-      </w:r>
-    </w:p>
-    <w:p>
-      <w:r>
-        <w:t>Le modifiche che abbiamo apportato per risolvere i problemi sopra elencati sono:</w:t>
-      </w:r>
-    </w:p>
-    <w:p>
-      <w:pPr>
-        <w:pStyle w:val="Paragrafoelenco"/>
-        <w:numPr>
-          <w:ilvl w:val="0"/>
-          <w:numId w:val="1"/>
-        </w:numPr>
-      </w:pPr>
-      <w:r>
-        <w:t>Abbiamo rimosso lo sfondo bianco da tutti gli elementi non cliccabili</w:t>
-      </w:r>
-      <w:r>
-        <w:t>,</w:t>
-      </w:r>
-      <w:r>
-        <w:t xml:space="preserve"> concentrando l’attenzione del soggetto solo ed esclusivamente sul pulsante di modifica apposito.</w:t>
-      </w:r>
-    </w:p>
-    <w:p>
-      <w:pPr>
-        <w:pStyle w:val="Paragrafoelenco"/>
-        <w:numPr>
-          <w:ilvl w:val="0"/>
-          <w:numId w:val="1"/>
-        </w:numPr>
-      </w:pPr>
-      <w:r>
-        <w:t>Abbiamo rimosso il nome dell’utente nelle schede delle aste specificandolo solo ed esclusivamente nei dettagli dell’asta</w:t>
-      </w:r>
-      <w:r>
-        <w:t>, seguito dalla dicitura “Creata da”</w:t>
-      </w:r>
-    </w:p>
-    <w:p>
-      <w:pPr>
-        <w:pStyle w:val="Paragrafoelenco"/>
-        <w:numPr>
-          <w:ilvl w:val="0"/>
-          <w:numId w:val="1"/>
-        </w:numPr>
-      </w:pPr>
-      <w:r>
-        <w:t xml:space="preserve">Abbiamo rimosso dalla home le aste a cui l’utente non può partecipare, ossia le </w:t>
-      </w:r>
-      <w:r>
-        <w:t>aste</w:t>
-      </w:r>
-      <w:r>
-        <w:t xml:space="preserve"> create da </w:t>
-      </w:r>
-      <w:r>
-        <w:t xml:space="preserve">altri </w:t>
-      </w:r>
-      <w:r>
-        <w:t>account dello stesso tipo e le aste da lui</w:t>
-      </w:r>
-      <w:r>
-        <w:t xml:space="preserve"> stesso</w:t>
-      </w:r>
-      <w:r>
-        <w:t xml:space="preserve"> create.</w:t>
-      </w:r>
-    </w:p>
-    <w:p>
-      <w:pPr>
-        <w:pStyle w:val="Paragrafoelenco"/>
-        <w:numPr>
-          <w:ilvl w:val="0"/>
-          <w:numId w:val="1"/>
-        </w:numPr>
-      </w:pPr>
-      <w:r>
-        <w:t xml:space="preserve">Abbiamo reso il pulsante home </w:t>
-      </w:r>
-      <w:r>
-        <w:t>utilizzabile anche per</w:t>
-      </w:r>
-      <w:r>
-        <w:t xml:space="preserve"> tornare alla </w:t>
-      </w:r>
-      <w:r>
-        <w:t>schermata principale una volta effettuata una ricerca di un’asta specifica.</w:t>
-      </w:r>
-    </w:p>
-    <w:p>
-      <w:pPr>
-        <w:pStyle w:val="Paragrafoelenco"/>
-        <w:numPr>
-          <w:ilvl w:val="0"/>
-          <w:numId w:val="1"/>
-        </w:numPr>
-      </w:pPr>
-      <w:r>
-        <w:t>Abbiamo reso la nostra applicazione completamente in italiano.</w:t>
-      </w:r>
-    </w:p>
-    <w:p>
-      <w:pPr>
-        <w:pStyle w:val="Paragrafoelenco"/>
-        <w:numPr>
-          <w:ilvl w:val="0"/>
-          <w:numId w:val="1"/>
-        </w:numPr>
-      </w:pPr>
-      <w:r>
-        <w:t xml:space="preserve">In </w:t>
-      </w:r>
-      <w:proofErr w:type="spellStart"/>
-      <w:r>
-        <w:t>Figma</w:t>
-      </w:r>
-      <w:proofErr w:type="spellEnd"/>
-      <w:r>
-        <w:t xml:space="preserve"> non è possibile inserire il pinch out nella prototipazione, ma non avendo tenuto conto della possibilità di effettuare tale azione questa sarà aggiunta direttamente nell’applicazione finale.</w:t>
-      </w:r>
-    </w:p>
+    <w:p/>
     <w:sectPr>
       <w:pgSz w:w="11906" w:h="16838"/>
       <w:pgMar w:top="1440" w:right="1440" w:bottom="1440" w:left="1440" w:header="720" w:footer="720" w:gutter="0"/>

</xml_diff>